<commit_message>
Update Resume - Alex Pigida - long version.docx
</commit_message>
<xml_diff>
--- a/docs/CV/AsuBroadcastPackage/Resume - Alex Pigida - long version.docx
+++ b/docs/CV/AsuBroadcastPackage/Resume - Alex Pigida - long version.docx
@@ -1323,7 +1323,6 @@
           <w:rFonts w:ascii="Franklin Gothic Book" w:hAnsi="Franklin Gothic Book"/>
           <w:noProof/>
         </w:rPr>
-        <w:lastRenderedPageBreak/>
         <w:drawing>
           <wp:inline distT="0" distB="0" distL="0" distR="0" wp14:anchorId="642CC036" wp14:editId="5C36F610">
             <wp:extent cx="255270" cy="255270"/>
@@ -1753,15 +1752,15 @@
           <w:sz w:val="20"/>
           <w:szCs w:val="20"/>
         </w:rPr>
-        <w:t xml:space="preserve">TPL, </w:t>
-      </w:r>
-      <w:r>
-        <w:rPr>
-          <w:rFonts w:ascii="Franklin Gothic Book" w:eastAsia="Calibri" w:hAnsi="Franklin Gothic Book" w:cs="Times New Roman"/>
-          <w:sz w:val="20"/>
-          <w:szCs w:val="20"/>
-        </w:rPr>
-        <w:t>Java, MS SQL</w:t>
+        <w:t>TPL,</w:t>
+      </w:r>
+      <w:r>
+        <w:rPr>
+          <w:rFonts w:ascii="Franklin Gothic Book" w:eastAsia="Calibri" w:hAnsi="Franklin Gothic Book" w:cs="Times New Roman"/>
+          <w:sz w:val="20"/>
+          <w:szCs w:val="20"/>
+        </w:rPr>
+        <w:t xml:space="preserve"> MS SQL</w:t>
       </w:r>
       <w:r>
         <w:rPr>
@@ -2876,7 +2875,6 @@
           <w:sz w:val="20"/>
           <w:szCs w:val="20"/>
         </w:rPr>
-        <w:lastRenderedPageBreak/>
         <w:t>When using MS Word</w:t>
       </w:r>
       <w:r>
@@ -5118,7 +5116,7 @@
           <w:szCs w:val="32"/>
         </w:rPr>
         <w:drawing>
-          <wp:inline distT="0" distB="0" distL="0" distR="0" wp14:anchorId="7115A149" wp14:editId="0E8720FA">
+          <wp:inline distT="0" distB="0" distL="0" distR="0" wp14:anchorId="7115A149" wp14:editId="0754ADD8">
             <wp:extent cx="255905" cy="255905"/>
             <wp:effectExtent l="0" t="0" r="0" b="0"/>
             <wp:docPr id="37" name="Picture 37">
@@ -11656,7 +11654,6 @@
           <w:sz w:val="56"/>
           <w:szCs w:val="56"/>
         </w:rPr>
-        <w:lastRenderedPageBreak/>
         <w:t>Education</w:t>
       </w:r>
     </w:p>
@@ -12064,7 +12061,7 @@
         <v:path o:extrusionok="f" gradientshapeok="t" o:connecttype="rect"/>
         <o:lock v:ext="edit" aspectratio="t"/>
       </v:shapetype>
-      <v:shape id="_x0000_i1036" type="#_x0000_t75" style="width:46.3pt;height:19pt;visibility:visible;mso-wrap-style:square" o:bullet="t">
+      <v:shape id="_x0000_i1027" type="#_x0000_t75" style="width:46.4pt;height:19pt;visibility:visible;mso-wrap-style:square" o:bullet="t">
         <v:imagedata r:id="rId1" o:title=""/>
       </v:shape>
     </w:pict>

</xml_diff>